<commit_message>
Bill API * Archive last known YAML file. * Bill YAML file updated.   * TransactionId maxLength attribute has increased from 10 to 19
</commit_message>
<xml_diff>
--- a/Service - Income/Income API Service - Test Report Template.docx
+++ b/Service - Income/Income API Service - Test Report Template.docx
@@ -1,6 +1,6 @@
 
 <file path=word/document.xml><?xml version="1.0" encoding="utf-8"?>
-<w:document xmlns:wpc="http://schemas.microsoft.com/office/word/2010/wordprocessingCanvas" xmlns:cx="http://schemas.microsoft.com/office/drawing/2014/chartex" xmlns:cx1="http://schemas.microsoft.com/office/drawing/2015/9/8/chartex" xmlns:cx2="http://schemas.microsoft.com/office/drawing/2015/10/21/chartex" xmlns:cx3="http://schemas.microsoft.com/office/drawing/2016/5/9/chartex" xmlns:cx4="http://schemas.microsoft.com/office/drawing/2016/5/10/chartex" xmlns:cx5="http://schemas.microsoft.com/office/drawing/2016/5/11/chartex" xmlns:cx6="http://schemas.microsoft.com/office/drawing/2016/5/12/chartex" xmlns:cx7="http://schemas.microsoft.com/office/drawing/2016/5/13/chartex" xmlns:cx8="http://schemas.microsoft.com/office/drawing/2016/5/14/chartex" xmlns:mc="http://schemas.openxmlformats.org/markup-compatibility/2006" xmlns:aink="http://schemas.microsoft.com/office/drawing/2016/ink" xmlns:am3d="http://schemas.microsoft.com/office/drawing/2017/model3d" xmlns:o="urn:schemas-microsoft-com:office:office" xmlns:r="http://schemas.openxmlformats.org/officeDocument/2006/relationships" xmlns:m="http://schemas.openxmlformats.org/officeDocument/2006/math" xmlns:v="urn:schemas-microsoft-com:vml" xmlns:wp14="http://schemas.microsoft.com/office/word/2010/wordprocessingDrawing" xmlns:wp="http://schemas.openxmlformats.org/drawingml/2006/wordprocessingDrawing" xmlns:w10="urn:schemas-microsoft-com:office:word" xmlns:w="http://schemas.openxmlformats.org/wordprocessingml/2006/main" xmlns:w14="http://schemas.microsoft.com/office/word/2010/wordml" xmlns:w15="http://schemas.microsoft.com/office/word/2012/wordml" xmlns:w16cid="http://schemas.microsoft.com/office/word/2016/wordml/cid" xmlns:w16se="http://schemas.microsoft.com/office/word/2015/wordml/symex" xmlns:wpg="http://schemas.microsoft.com/office/word/2010/wordprocessingGroup" xmlns:wpi="http://schemas.microsoft.com/office/word/2010/wordprocessingInk" xmlns:wne="http://schemas.microsoft.com/office/word/2006/wordml" xmlns:wps="http://schemas.microsoft.com/office/word/2010/wordprocessingShape" mc:Ignorable="w14 w15 w16se w16cid wp14">
+<w:document xmlns:wpc="http://schemas.microsoft.com/office/word/2010/wordprocessingCanvas" xmlns:cx="http://schemas.microsoft.com/office/drawing/2014/chartex" xmlns:cx1="http://schemas.microsoft.com/office/drawing/2015/9/8/chartex" xmlns:cx2="http://schemas.microsoft.com/office/drawing/2015/10/21/chartex" xmlns:cx3="http://schemas.microsoft.com/office/drawing/2016/5/9/chartex" xmlns:cx4="http://schemas.microsoft.com/office/drawing/2016/5/10/chartex" xmlns:cx5="http://schemas.microsoft.com/office/drawing/2016/5/11/chartex" xmlns:cx6="http://schemas.microsoft.com/office/drawing/2016/5/12/chartex" xmlns:cx7="http://schemas.microsoft.com/office/drawing/2016/5/13/chartex" xmlns:cx8="http://schemas.microsoft.com/office/drawing/2016/5/14/chartex" xmlns:mc="http://schemas.openxmlformats.org/markup-compatibility/2006" xmlns:aink="http://schemas.microsoft.com/office/drawing/2016/ink" xmlns:am3d="http://schemas.microsoft.com/office/drawing/2017/model3d" xmlns:o="urn:schemas-microsoft-com:office:office" xmlns:r="http://schemas.openxmlformats.org/officeDocument/2006/relationships" xmlns:m="http://schemas.openxmlformats.org/officeDocument/2006/math" xmlns:v="urn:schemas-microsoft-com:vml" xmlns:wp14="http://schemas.microsoft.com/office/word/2010/wordprocessingDrawing" xmlns:wp="http://schemas.openxmlformats.org/drawingml/2006/wordprocessingDrawing" xmlns:w10="urn:schemas-microsoft-com:office:word" xmlns:w="http://schemas.openxmlformats.org/wordprocessingml/2006/main" xmlns:w14="http://schemas.microsoft.com/office/word/2010/wordml" xmlns:w15="http://schemas.microsoft.com/office/word/2012/wordml" xmlns:w16cex="http://schemas.microsoft.com/office/word/2018/wordml/cex" xmlns:w16cid="http://schemas.microsoft.com/office/word/2016/wordml/cid" xmlns:w16="http://schemas.microsoft.com/office/word/2018/wordml" xmlns:w16sdtdh="http://schemas.microsoft.com/office/word/2020/wordml/sdtdatahash" xmlns:w16se="http://schemas.microsoft.com/office/word/2015/wordml/symex" xmlns:wpg="http://schemas.microsoft.com/office/word/2010/wordprocessingGroup" xmlns:wpi="http://schemas.microsoft.com/office/word/2010/wordprocessingInk" xmlns:wne="http://schemas.microsoft.com/office/word/2006/wordml" xmlns:wps="http://schemas.microsoft.com/office/word/2010/wordprocessingShape" mc:Ignorable="w14 w15 w16se w16cid w16 w16cex w16sdtdh wp14">
   <w:body>
     <w:p>
       <w:pPr>
@@ -12,8 +12,6 @@
         <w:spacing w:before="240"/>
       </w:pPr>
       <w:bookmarkStart w:id="0" w:name="_Hlk523829266"/>
-      <w:bookmarkStart w:id="1" w:name="_GoBack"/>
-      <w:bookmarkEnd w:id="1"/>
       <w:r>
         <w:rPr>
           <w:sz w:val="32"/>
@@ -3178,8 +3176,12 @@
       </w:pPr>
     </w:p>
     <w:sectPr>
-      <w:headerReference w:type="default" r:id="rId10"/>
-      <w:footerReference w:type="default" r:id="rId11"/>
+      <w:headerReference w:type="even" r:id="rId10"/>
+      <w:headerReference w:type="default" r:id="rId11"/>
+      <w:footerReference w:type="even" r:id="rId12"/>
+      <w:footerReference w:type="default" r:id="rId13"/>
+      <w:headerReference w:type="first" r:id="rId14"/>
+      <w:footerReference w:type="first" r:id="rId15"/>
       <w:pgSz w:w="16838" w:h="11906" w:orient="landscape" w:code="9"/>
       <w:pgMar w:top="720" w:right="720" w:bottom="720" w:left="720" w:header="425" w:footer="164" w:gutter="0"/>
       <w:cols w:space="708"/>
@@ -3190,7 +3192,7 @@
 </file>
 
 <file path=word/endnotes.xml><?xml version="1.0" encoding="utf-8"?>
-<w:endnotes xmlns:wpc="http://schemas.microsoft.com/office/word/2010/wordprocessingCanvas" xmlns:cx="http://schemas.microsoft.com/office/drawing/2014/chartex" xmlns:cx1="http://schemas.microsoft.com/office/drawing/2015/9/8/chartex" xmlns:cx2="http://schemas.microsoft.com/office/drawing/2015/10/21/chartex" xmlns:cx3="http://schemas.microsoft.com/office/drawing/2016/5/9/chartex" xmlns:cx4="http://schemas.microsoft.com/office/drawing/2016/5/10/chartex" xmlns:cx5="http://schemas.microsoft.com/office/drawing/2016/5/11/chartex" xmlns:cx6="http://schemas.microsoft.com/office/drawing/2016/5/12/chartex" xmlns:cx7="http://schemas.microsoft.com/office/drawing/2016/5/13/chartex" xmlns:cx8="http://schemas.microsoft.com/office/drawing/2016/5/14/chartex" xmlns:mc="http://schemas.openxmlformats.org/markup-compatibility/2006" xmlns:aink="http://schemas.microsoft.com/office/drawing/2016/ink" xmlns:am3d="http://schemas.microsoft.com/office/drawing/2017/model3d" xmlns:o="urn:schemas-microsoft-com:office:office" xmlns:r="http://schemas.openxmlformats.org/officeDocument/2006/relationships" xmlns:m="http://schemas.openxmlformats.org/officeDocument/2006/math" xmlns:v="urn:schemas-microsoft-com:vml" xmlns:wp14="http://schemas.microsoft.com/office/word/2010/wordprocessingDrawing" xmlns:wp="http://schemas.openxmlformats.org/drawingml/2006/wordprocessingDrawing" xmlns:w10="urn:schemas-microsoft-com:office:word" xmlns:w="http://schemas.openxmlformats.org/wordprocessingml/2006/main" xmlns:w14="http://schemas.microsoft.com/office/word/2010/wordml" xmlns:w15="http://schemas.microsoft.com/office/word/2012/wordml" xmlns:w16cid="http://schemas.microsoft.com/office/word/2016/wordml/cid" xmlns:w16se="http://schemas.microsoft.com/office/word/2015/wordml/symex" xmlns:wpg="http://schemas.microsoft.com/office/word/2010/wordprocessingGroup" xmlns:wpi="http://schemas.microsoft.com/office/word/2010/wordprocessingInk" xmlns:wne="http://schemas.microsoft.com/office/word/2006/wordml" xmlns:wps="http://schemas.microsoft.com/office/word/2010/wordprocessingShape" mc:Ignorable="w14 w15 w16se w16cid wp14">
+<w:endnotes xmlns:wpc="http://schemas.microsoft.com/office/word/2010/wordprocessingCanvas" xmlns:cx="http://schemas.microsoft.com/office/drawing/2014/chartex" xmlns:cx1="http://schemas.microsoft.com/office/drawing/2015/9/8/chartex" xmlns:cx2="http://schemas.microsoft.com/office/drawing/2015/10/21/chartex" xmlns:cx3="http://schemas.microsoft.com/office/drawing/2016/5/9/chartex" xmlns:cx4="http://schemas.microsoft.com/office/drawing/2016/5/10/chartex" xmlns:cx5="http://schemas.microsoft.com/office/drawing/2016/5/11/chartex" xmlns:cx6="http://schemas.microsoft.com/office/drawing/2016/5/12/chartex" xmlns:cx7="http://schemas.microsoft.com/office/drawing/2016/5/13/chartex" xmlns:cx8="http://schemas.microsoft.com/office/drawing/2016/5/14/chartex" xmlns:mc="http://schemas.openxmlformats.org/markup-compatibility/2006" xmlns:aink="http://schemas.microsoft.com/office/drawing/2016/ink" xmlns:am3d="http://schemas.microsoft.com/office/drawing/2017/model3d" xmlns:o="urn:schemas-microsoft-com:office:office" xmlns:r="http://schemas.openxmlformats.org/officeDocument/2006/relationships" xmlns:m="http://schemas.openxmlformats.org/officeDocument/2006/math" xmlns:v="urn:schemas-microsoft-com:vml" xmlns:wp14="http://schemas.microsoft.com/office/word/2010/wordprocessingDrawing" xmlns:wp="http://schemas.openxmlformats.org/drawingml/2006/wordprocessingDrawing" xmlns:w10="urn:schemas-microsoft-com:office:word" xmlns:w="http://schemas.openxmlformats.org/wordprocessingml/2006/main" xmlns:w14="http://schemas.microsoft.com/office/word/2010/wordml" xmlns:w15="http://schemas.microsoft.com/office/word/2012/wordml" xmlns:w16cex="http://schemas.microsoft.com/office/word/2018/wordml/cex" xmlns:w16cid="http://schemas.microsoft.com/office/word/2016/wordml/cid" xmlns:w16="http://schemas.microsoft.com/office/word/2018/wordml" xmlns:w16sdtdh="http://schemas.microsoft.com/office/word/2020/wordml/sdtdatahash" xmlns:w16se="http://schemas.microsoft.com/office/word/2015/wordml/symex" xmlns:wpg="http://schemas.microsoft.com/office/word/2010/wordprocessingGroup" xmlns:wpi="http://schemas.microsoft.com/office/word/2010/wordprocessingInk" xmlns:wne="http://schemas.microsoft.com/office/word/2006/wordml" xmlns:wps="http://schemas.microsoft.com/office/word/2010/wordprocessingShape" mc:Ignorable="w14 w15 w16se w16cid w16 w16cex w16sdtdh wp14">
   <w:endnote w:type="separator" w:id="-1">
     <w:p>
       <w:pPr>
@@ -3222,121 +3224,22 @@
 </file>
 
 <file path=word/footer1.xml><?xml version="1.0" encoding="utf-8"?>
-<w:ftr xmlns:wpc="http://schemas.microsoft.com/office/word/2010/wordprocessingCanvas" xmlns:cx="http://schemas.microsoft.com/office/drawing/2014/chartex" xmlns:cx1="http://schemas.microsoft.com/office/drawing/2015/9/8/chartex" xmlns:cx2="http://schemas.microsoft.com/office/drawing/2015/10/21/chartex" xmlns:cx3="http://schemas.microsoft.com/office/drawing/2016/5/9/chartex" xmlns:cx4="http://schemas.microsoft.com/office/drawing/2016/5/10/chartex" xmlns:cx5="http://schemas.microsoft.com/office/drawing/2016/5/11/chartex" xmlns:cx6="http://schemas.microsoft.com/office/drawing/2016/5/12/chartex" xmlns:cx7="http://schemas.microsoft.com/office/drawing/2016/5/13/chartex" xmlns:cx8="http://schemas.microsoft.com/office/drawing/2016/5/14/chartex" xmlns:mc="http://schemas.openxmlformats.org/markup-compatibility/2006" xmlns:aink="http://schemas.microsoft.com/office/drawing/2016/ink" xmlns:am3d="http://schemas.microsoft.com/office/drawing/2017/model3d" xmlns:o="urn:schemas-microsoft-com:office:office" xmlns:r="http://schemas.openxmlformats.org/officeDocument/2006/relationships" xmlns:m="http://schemas.openxmlformats.org/officeDocument/2006/math" xmlns:v="urn:schemas-microsoft-com:vml" xmlns:wp14="http://schemas.microsoft.com/office/word/2010/wordprocessingDrawing" xmlns:wp="http://schemas.openxmlformats.org/drawingml/2006/wordprocessingDrawing" xmlns:w10="urn:schemas-microsoft-com:office:word" xmlns:w="http://schemas.openxmlformats.org/wordprocessingml/2006/main" xmlns:w14="http://schemas.microsoft.com/office/word/2010/wordml" xmlns:w15="http://schemas.microsoft.com/office/word/2012/wordml" xmlns:w16cid="http://schemas.microsoft.com/office/word/2016/wordml/cid" xmlns:w16se="http://schemas.microsoft.com/office/word/2015/wordml/symex" xmlns:wpg="http://schemas.microsoft.com/office/word/2010/wordprocessingGroup" xmlns:wpi="http://schemas.microsoft.com/office/word/2010/wordprocessingInk" xmlns:wne="http://schemas.microsoft.com/office/word/2006/wordml" xmlns:wps="http://schemas.microsoft.com/office/word/2010/wordprocessingShape" mc:Ignorable="w14 w15 w16se w16cid wp14">
+<w:ftr xmlns:wpc="http://schemas.microsoft.com/office/word/2010/wordprocessingCanvas" xmlns:cx="http://schemas.microsoft.com/office/drawing/2014/chartex" xmlns:cx1="http://schemas.microsoft.com/office/drawing/2015/9/8/chartex" xmlns:cx2="http://schemas.microsoft.com/office/drawing/2015/10/21/chartex" xmlns:cx3="http://schemas.microsoft.com/office/drawing/2016/5/9/chartex" xmlns:cx4="http://schemas.microsoft.com/office/drawing/2016/5/10/chartex" xmlns:cx5="http://schemas.microsoft.com/office/drawing/2016/5/11/chartex" xmlns:cx6="http://schemas.microsoft.com/office/drawing/2016/5/12/chartex" xmlns:cx7="http://schemas.microsoft.com/office/drawing/2016/5/13/chartex" xmlns:cx8="http://schemas.microsoft.com/office/drawing/2016/5/14/chartex" xmlns:mc="http://schemas.openxmlformats.org/markup-compatibility/2006" xmlns:aink="http://schemas.microsoft.com/office/drawing/2016/ink" xmlns:am3d="http://schemas.microsoft.com/office/drawing/2017/model3d" xmlns:o="urn:schemas-microsoft-com:office:office" xmlns:r="http://schemas.openxmlformats.org/officeDocument/2006/relationships" xmlns:m="http://schemas.openxmlformats.org/officeDocument/2006/math" xmlns:v="urn:schemas-microsoft-com:vml" xmlns:wp14="http://schemas.microsoft.com/office/word/2010/wordprocessingDrawing" xmlns:wp="http://schemas.openxmlformats.org/drawingml/2006/wordprocessingDrawing" xmlns:w10="urn:schemas-microsoft-com:office:word" xmlns:w="http://schemas.openxmlformats.org/wordprocessingml/2006/main" xmlns:w14="http://schemas.microsoft.com/office/word/2010/wordml" xmlns:w15="http://schemas.microsoft.com/office/word/2012/wordml" xmlns:w16cex="http://schemas.microsoft.com/office/word/2018/wordml/cex" xmlns:w16cid="http://schemas.microsoft.com/office/word/2016/wordml/cid" xmlns:w16="http://schemas.microsoft.com/office/word/2018/wordml" xmlns:w16sdtdh="http://schemas.microsoft.com/office/word/2020/wordml/sdtdatahash" xmlns:w16se="http://schemas.microsoft.com/office/word/2015/wordml/symex" xmlns:wpg="http://schemas.microsoft.com/office/word/2010/wordprocessingGroup" xmlns:wpi="http://schemas.microsoft.com/office/word/2010/wordprocessingInk" xmlns:wne="http://schemas.microsoft.com/office/word/2006/wordml" xmlns:wps="http://schemas.microsoft.com/office/word/2010/wordprocessingShape" mc:Ignorable="w14 w15 w16se w16cid w16 w16cex w16sdtdh wp14">
+  <w:p>
+    <w:pPr>
+      <w:pStyle w:val="Footer"/>
+    </w:pPr>
+  </w:p>
+</w:ftr>
+</file>
+
+<file path=word/footer2.xml><?xml version="1.0" encoding="utf-8"?>
+<w:ftr xmlns:wpc="http://schemas.microsoft.com/office/word/2010/wordprocessingCanvas" xmlns:cx="http://schemas.microsoft.com/office/drawing/2014/chartex" xmlns:cx1="http://schemas.microsoft.com/office/drawing/2015/9/8/chartex" xmlns:cx2="http://schemas.microsoft.com/office/drawing/2015/10/21/chartex" xmlns:cx3="http://schemas.microsoft.com/office/drawing/2016/5/9/chartex" xmlns:cx4="http://schemas.microsoft.com/office/drawing/2016/5/10/chartex" xmlns:cx5="http://schemas.microsoft.com/office/drawing/2016/5/11/chartex" xmlns:cx6="http://schemas.microsoft.com/office/drawing/2016/5/12/chartex" xmlns:cx7="http://schemas.microsoft.com/office/drawing/2016/5/13/chartex" xmlns:cx8="http://schemas.microsoft.com/office/drawing/2016/5/14/chartex" xmlns:mc="http://schemas.openxmlformats.org/markup-compatibility/2006" xmlns:aink="http://schemas.microsoft.com/office/drawing/2016/ink" xmlns:am3d="http://schemas.microsoft.com/office/drawing/2017/model3d" xmlns:o="urn:schemas-microsoft-com:office:office" xmlns:r="http://schemas.openxmlformats.org/officeDocument/2006/relationships" xmlns:m="http://schemas.openxmlformats.org/officeDocument/2006/math" xmlns:v="urn:schemas-microsoft-com:vml" xmlns:wp14="http://schemas.microsoft.com/office/word/2010/wordprocessingDrawing" xmlns:wp="http://schemas.openxmlformats.org/drawingml/2006/wordprocessingDrawing" xmlns:w10="urn:schemas-microsoft-com:office:word" xmlns:w="http://schemas.openxmlformats.org/wordprocessingml/2006/main" xmlns:w14="http://schemas.microsoft.com/office/word/2010/wordml" xmlns:w15="http://schemas.microsoft.com/office/word/2012/wordml" xmlns:w16cex="http://schemas.microsoft.com/office/word/2018/wordml/cex" xmlns:w16cid="http://schemas.microsoft.com/office/word/2016/wordml/cid" xmlns:w16="http://schemas.microsoft.com/office/word/2018/wordml" xmlns:w16sdtdh="http://schemas.microsoft.com/office/word/2020/wordml/sdtdatahash" xmlns:w16se="http://schemas.microsoft.com/office/word/2015/wordml/symex" xmlns:wpg="http://schemas.microsoft.com/office/word/2010/wordprocessingGroup" xmlns:wpi="http://schemas.microsoft.com/office/word/2010/wordprocessingInk" xmlns:wne="http://schemas.microsoft.com/office/word/2006/wordml" xmlns:wps="http://schemas.microsoft.com/office/word/2010/wordprocessingShape" mc:Ignorable="w14 w15 w16se w16cid w16 w16cex w16sdtdh wp14">
   <w:p>
     <w:pPr>
       <w:pStyle w:val="Footer"/>
       <w:jc w:val="right"/>
     </w:pPr>
-    <w:r>
-      <w:rPr>
-        <w:noProof/>
-      </w:rPr>
-      <mc:AlternateContent>
-        <mc:Choice Requires="wps">
-          <w:drawing>
-            <wp:anchor distT="0" distB="0" distL="114300" distR="114300" simplePos="0" relativeHeight="251658240" behindDoc="0" locked="0" layoutInCell="0" allowOverlap="1" wp14:anchorId="51296175" wp14:editId="53DAF009">
-              <wp:simplePos x="0" y="0"/>
-              <wp:positionH relativeFrom="page">
-                <wp:posOffset>0</wp:posOffset>
-              </wp:positionH>
-              <wp:positionV relativeFrom="page">
-                <wp:posOffset>7103110</wp:posOffset>
-              </wp:positionV>
-              <wp:extent cx="10692130" cy="266700"/>
-              <wp:effectExtent l="0" t="0" r="0" b="0"/>
-              <wp:wrapNone/>
-              <wp:docPr id="1" name="MSIPCM696649b2b114469111022f30" descr="{&quot;HashCode&quot;:-1781841680,&quot;Height&quot;:595.0,&quot;Width&quot;:841.0,&quot;Placement&quot;:&quot;Footer&quot;,&quot;Index&quot;:&quot;Primary&quot;,&quot;Section&quot;:1,&quot;Top&quot;:0.0,&quot;Left&quot;:0.0}"/>
-              <wp:cNvGraphicFramePr/>
-              <a:graphic xmlns:a="http://schemas.openxmlformats.org/drawingml/2006/main">
-                <a:graphicData uri="http://schemas.microsoft.com/office/word/2010/wordprocessingShape">
-                  <wps:wsp>
-                    <wps:cNvSpPr txBox="1"/>
-                    <wps:spPr>
-                      <a:xfrm>
-                        <a:off x="0" y="0"/>
-                        <a:ext cx="10692130" cy="266700"/>
-                      </a:xfrm>
-                      <a:prstGeom prst="rect">
-                        <a:avLst/>
-                      </a:prstGeom>
-                      <a:noFill/>
-                      <a:ln w="6350">
-                        <a:noFill/>
-                      </a:ln>
-                      <a:extLst>
-                        <a:ext uri="{91240B29-F687-4F45-9708-019B960494DF}">
-                          <a14:hiddenLine xmlns:a14="http://schemas.microsoft.com/office/drawing/2010/main" w="6350">
-                            <a:solidFill>
-                              <a:prstClr val="black"/>
-                            </a:solidFill>
-                          </a14:hiddenLine>
-                        </a:ext>
-                      </a:extLst>
-                    </wps:spPr>
-                    <wps:txbx>
-                      <w:txbxContent>
-                        <w:p>
-                          <w:pPr>
-                            <w:spacing w:after="0"/>
-                            <w:jc w:val="center"/>
-                            <w:rPr>
-                              <w:color w:val="000000"/>
-                            </w:rPr>
-                          </w:pPr>
-                          <w:r>
-                            <w:rPr>
-                              <w:color w:val="000000"/>
-                            </w:rPr>
-                            <w:t>UNCLASSIFIED</w:t>
-                          </w:r>
-                        </w:p>
-                      </w:txbxContent>
-                    </wps:txbx>
-                    <wps:bodyPr rot="0" spcFirstLastPara="0" vertOverflow="overflow" horzOverflow="overflow" vert="horz" wrap="square" lIns="91440" tIns="0" rIns="91440" bIns="0" numCol="1" spcCol="0" rtlCol="0" fromWordArt="0" anchor="b" anchorCtr="0" forceAA="0" compatLnSpc="1">
-                      <a:prstTxWarp prst="textNoShape">
-                        <a:avLst/>
-                      </a:prstTxWarp>
-                      <a:noAutofit/>
-                    </wps:bodyPr>
-                  </wps:wsp>
-                </a:graphicData>
-              </a:graphic>
-            </wp:anchor>
-          </w:drawing>
-        </mc:Choice>
-        <mc:Fallback>
-          <w:pict>
-            <v:shapetype w14:anchorId="51296175" id="_x0000_t202" coordsize="21600,21600" o:spt="202" path="m,l,21600r21600,l21600,xe">
-              <v:stroke joinstyle="miter"/>
-              <v:path gradientshapeok="t" o:connecttype="rect"/>
-            </v:shapetype>
-            <v:shape id="MSIPCM696649b2b114469111022f30" o:spid="_x0000_s1026" type="#_x0000_t202" alt="{&quot;HashCode&quot;:-1781841680,&quot;Height&quot;:595.0,&quot;Width&quot;:841.0,&quot;Placement&quot;:&quot;Footer&quot;,&quot;Index&quot;:&quot;Primary&quot;,&quot;Section&quot;:1,&quot;Top&quot;:0.0,&quot;Left&quot;:0.0}" style="position:absolute;left:0;text-align:left;margin-left:0;margin-top:559.3pt;width:841.9pt;height:21pt;z-index:251658240;visibility:visible;mso-wrap-style:square;mso-wrap-distance-left:9pt;mso-wrap-distance-top:0;mso-wrap-distance-right:9pt;mso-wrap-distance-bottom:0;mso-position-horizontal:absolute;mso-position-horizontal-relative:page;mso-position-vertical:absolute;mso-position-vertical-relative:page;v-text-anchor:bottom" o:gfxdata="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" o:allowincell="f" filled="f" stroked="f" strokeweight=".5pt">
-              <v:textbox inset=",0,,0">
-                <w:txbxContent>
-                  <w:p>
-                    <w:pPr>
-                      <w:spacing w:after="0"/>
-                      <w:jc w:val="center"/>
-                      <w:rPr>
-                        <w:color w:val="000000"/>
-                      </w:rPr>
-                    </w:pPr>
-                    <w:r>
-                      <w:rPr>
-                        <w:color w:val="000000"/>
-                      </w:rPr>
-                      <w:t>UNCLASSIFIED</w:t>
-                    </w:r>
-                  </w:p>
-                </w:txbxContent>
-              </v:textbox>
-              <w10:wrap anchorx="page" anchory="page"/>
-            </v:shape>
-          </w:pict>
-        </mc:Fallback>
-      </mc:AlternateContent>
-    </w:r>
     <w:r>
       <w:br/>
     </w:r>
@@ -3386,8 +3289,18 @@
 </w:ftr>
 </file>
 
+<file path=word/footer3.xml><?xml version="1.0" encoding="utf-8"?>
+<w:ftr xmlns:wpc="http://schemas.microsoft.com/office/word/2010/wordprocessingCanvas" xmlns:cx="http://schemas.microsoft.com/office/drawing/2014/chartex" xmlns:cx1="http://schemas.microsoft.com/office/drawing/2015/9/8/chartex" xmlns:cx2="http://schemas.microsoft.com/office/drawing/2015/10/21/chartex" xmlns:cx3="http://schemas.microsoft.com/office/drawing/2016/5/9/chartex" xmlns:cx4="http://schemas.microsoft.com/office/drawing/2016/5/10/chartex" xmlns:cx5="http://schemas.microsoft.com/office/drawing/2016/5/11/chartex" xmlns:cx6="http://schemas.microsoft.com/office/drawing/2016/5/12/chartex" xmlns:cx7="http://schemas.microsoft.com/office/drawing/2016/5/13/chartex" xmlns:cx8="http://schemas.microsoft.com/office/drawing/2016/5/14/chartex" xmlns:mc="http://schemas.openxmlformats.org/markup-compatibility/2006" xmlns:aink="http://schemas.microsoft.com/office/drawing/2016/ink" xmlns:am3d="http://schemas.microsoft.com/office/drawing/2017/model3d" xmlns:o="urn:schemas-microsoft-com:office:office" xmlns:r="http://schemas.openxmlformats.org/officeDocument/2006/relationships" xmlns:m="http://schemas.openxmlformats.org/officeDocument/2006/math" xmlns:v="urn:schemas-microsoft-com:vml" xmlns:wp14="http://schemas.microsoft.com/office/word/2010/wordprocessingDrawing" xmlns:wp="http://schemas.openxmlformats.org/drawingml/2006/wordprocessingDrawing" xmlns:w10="urn:schemas-microsoft-com:office:word" xmlns:w="http://schemas.openxmlformats.org/wordprocessingml/2006/main" xmlns:w14="http://schemas.microsoft.com/office/word/2010/wordml" xmlns:w15="http://schemas.microsoft.com/office/word/2012/wordml" xmlns:w16cex="http://schemas.microsoft.com/office/word/2018/wordml/cex" xmlns:w16cid="http://schemas.microsoft.com/office/word/2016/wordml/cid" xmlns:w16="http://schemas.microsoft.com/office/word/2018/wordml" xmlns:w16sdtdh="http://schemas.microsoft.com/office/word/2020/wordml/sdtdatahash" xmlns:w16se="http://schemas.microsoft.com/office/word/2015/wordml/symex" xmlns:wpg="http://schemas.microsoft.com/office/word/2010/wordprocessingGroup" xmlns:wpi="http://schemas.microsoft.com/office/word/2010/wordprocessingInk" xmlns:wne="http://schemas.microsoft.com/office/word/2006/wordml" xmlns:wps="http://schemas.microsoft.com/office/word/2010/wordprocessingShape" mc:Ignorable="w14 w15 w16se w16cid w16 w16cex w16sdtdh wp14">
+  <w:p>
+    <w:pPr>
+      <w:pStyle w:val="Footer"/>
+    </w:pPr>
+  </w:p>
+</w:ftr>
+</file>
+
 <file path=word/footnotes.xml><?xml version="1.0" encoding="utf-8"?>
-<w:footnotes xmlns:wpc="http://schemas.microsoft.com/office/word/2010/wordprocessingCanvas" xmlns:cx="http://schemas.microsoft.com/office/drawing/2014/chartex" xmlns:cx1="http://schemas.microsoft.com/office/drawing/2015/9/8/chartex" xmlns:cx2="http://schemas.microsoft.com/office/drawing/2015/10/21/chartex" xmlns:cx3="http://schemas.microsoft.com/office/drawing/2016/5/9/chartex" xmlns:cx4="http://schemas.microsoft.com/office/drawing/2016/5/10/chartex" xmlns:cx5="http://schemas.microsoft.com/office/drawing/2016/5/11/chartex" xmlns:cx6="http://schemas.microsoft.com/office/drawing/2016/5/12/chartex" xmlns:cx7="http://schemas.microsoft.com/office/drawing/2016/5/13/chartex" xmlns:cx8="http://schemas.microsoft.com/office/drawing/2016/5/14/chartex" xmlns:mc="http://schemas.openxmlformats.org/markup-compatibility/2006" xmlns:aink="http://schemas.microsoft.com/office/drawing/2016/ink" xmlns:am3d="http://schemas.microsoft.com/office/drawing/2017/model3d" xmlns:o="urn:schemas-microsoft-com:office:office" xmlns:r="http://schemas.openxmlformats.org/officeDocument/2006/relationships" xmlns:m="http://schemas.openxmlformats.org/officeDocument/2006/math" xmlns:v="urn:schemas-microsoft-com:vml" xmlns:wp14="http://schemas.microsoft.com/office/word/2010/wordprocessingDrawing" xmlns:wp="http://schemas.openxmlformats.org/drawingml/2006/wordprocessingDrawing" xmlns:w10="urn:schemas-microsoft-com:office:word" xmlns:w="http://schemas.openxmlformats.org/wordprocessingml/2006/main" xmlns:w14="http://schemas.microsoft.com/office/word/2010/wordml" xmlns:w15="http://schemas.microsoft.com/office/word/2012/wordml" xmlns:w16cid="http://schemas.microsoft.com/office/word/2016/wordml/cid" xmlns:w16se="http://schemas.microsoft.com/office/word/2015/wordml/symex" xmlns:wpg="http://schemas.microsoft.com/office/word/2010/wordprocessingGroup" xmlns:wpi="http://schemas.microsoft.com/office/word/2010/wordprocessingInk" xmlns:wne="http://schemas.microsoft.com/office/word/2006/wordml" xmlns:wps="http://schemas.microsoft.com/office/word/2010/wordprocessingShape" mc:Ignorable="w14 w15 w16se w16cid wp14">
+<w:footnotes xmlns:wpc="http://schemas.microsoft.com/office/word/2010/wordprocessingCanvas" xmlns:cx="http://schemas.microsoft.com/office/drawing/2014/chartex" xmlns:cx1="http://schemas.microsoft.com/office/drawing/2015/9/8/chartex" xmlns:cx2="http://schemas.microsoft.com/office/drawing/2015/10/21/chartex" xmlns:cx3="http://schemas.microsoft.com/office/drawing/2016/5/9/chartex" xmlns:cx4="http://schemas.microsoft.com/office/drawing/2016/5/10/chartex" xmlns:cx5="http://schemas.microsoft.com/office/drawing/2016/5/11/chartex" xmlns:cx6="http://schemas.microsoft.com/office/drawing/2016/5/12/chartex" xmlns:cx7="http://schemas.microsoft.com/office/drawing/2016/5/13/chartex" xmlns:cx8="http://schemas.microsoft.com/office/drawing/2016/5/14/chartex" xmlns:mc="http://schemas.openxmlformats.org/markup-compatibility/2006" xmlns:aink="http://schemas.microsoft.com/office/drawing/2016/ink" xmlns:am3d="http://schemas.microsoft.com/office/drawing/2017/model3d" xmlns:o="urn:schemas-microsoft-com:office:office" xmlns:r="http://schemas.openxmlformats.org/officeDocument/2006/relationships" xmlns:m="http://schemas.openxmlformats.org/officeDocument/2006/math" xmlns:v="urn:schemas-microsoft-com:vml" xmlns:wp14="http://schemas.microsoft.com/office/word/2010/wordprocessingDrawing" xmlns:wp="http://schemas.openxmlformats.org/drawingml/2006/wordprocessingDrawing" xmlns:w10="urn:schemas-microsoft-com:office:word" xmlns:w="http://schemas.openxmlformats.org/wordprocessingml/2006/main" xmlns:w14="http://schemas.microsoft.com/office/word/2010/wordml" xmlns:w15="http://schemas.microsoft.com/office/word/2012/wordml" xmlns:w16cex="http://schemas.microsoft.com/office/word/2018/wordml/cex" xmlns:w16cid="http://schemas.microsoft.com/office/word/2016/wordml/cid" xmlns:w16="http://schemas.microsoft.com/office/word/2018/wordml" xmlns:w16sdtdh="http://schemas.microsoft.com/office/word/2020/wordml/sdtdatahash" xmlns:w16se="http://schemas.microsoft.com/office/word/2015/wordml/symex" xmlns:wpg="http://schemas.microsoft.com/office/word/2010/wordprocessingGroup" xmlns:wpi="http://schemas.microsoft.com/office/word/2010/wordprocessingInk" xmlns:wne="http://schemas.microsoft.com/office/word/2006/wordml" xmlns:wps="http://schemas.microsoft.com/office/word/2010/wordprocessingShape" mc:Ignorable="w14 w15 w16se w16cid w16 w16cex w16sdtdh wp14">
   <w:footnote w:type="separator" w:id="-1">
     <w:p>
       <w:pPr>
@@ -3419,7 +3332,17 @@
 </file>
 
 <file path=word/header1.xml><?xml version="1.0" encoding="utf-8"?>
-<w:hdr xmlns:wpc="http://schemas.microsoft.com/office/word/2010/wordprocessingCanvas" xmlns:cx="http://schemas.microsoft.com/office/drawing/2014/chartex" xmlns:cx1="http://schemas.microsoft.com/office/drawing/2015/9/8/chartex" xmlns:cx2="http://schemas.microsoft.com/office/drawing/2015/10/21/chartex" xmlns:cx3="http://schemas.microsoft.com/office/drawing/2016/5/9/chartex" xmlns:cx4="http://schemas.microsoft.com/office/drawing/2016/5/10/chartex" xmlns:cx5="http://schemas.microsoft.com/office/drawing/2016/5/11/chartex" xmlns:cx6="http://schemas.microsoft.com/office/drawing/2016/5/12/chartex" xmlns:cx7="http://schemas.microsoft.com/office/drawing/2016/5/13/chartex" xmlns:cx8="http://schemas.microsoft.com/office/drawing/2016/5/14/chartex" xmlns:mc="http://schemas.openxmlformats.org/markup-compatibility/2006" xmlns:aink="http://schemas.microsoft.com/office/drawing/2016/ink" xmlns:am3d="http://schemas.microsoft.com/office/drawing/2017/model3d" xmlns:o="urn:schemas-microsoft-com:office:office" xmlns:r="http://schemas.openxmlformats.org/officeDocument/2006/relationships" xmlns:m="http://schemas.openxmlformats.org/officeDocument/2006/math" xmlns:v="urn:schemas-microsoft-com:vml" xmlns:wp14="http://schemas.microsoft.com/office/word/2010/wordprocessingDrawing" xmlns:wp="http://schemas.openxmlformats.org/drawingml/2006/wordprocessingDrawing" xmlns:w10="urn:schemas-microsoft-com:office:word" xmlns:w="http://schemas.openxmlformats.org/wordprocessingml/2006/main" xmlns:w14="http://schemas.microsoft.com/office/word/2010/wordml" xmlns:w15="http://schemas.microsoft.com/office/word/2012/wordml" xmlns:w16cid="http://schemas.microsoft.com/office/word/2016/wordml/cid" xmlns:w16se="http://schemas.microsoft.com/office/word/2015/wordml/symex" xmlns:wpg="http://schemas.microsoft.com/office/word/2010/wordprocessingGroup" xmlns:wpi="http://schemas.microsoft.com/office/word/2010/wordprocessingInk" xmlns:wne="http://schemas.microsoft.com/office/word/2006/wordml" xmlns:wps="http://schemas.microsoft.com/office/word/2010/wordprocessingShape" mc:Ignorable="w14 w15 w16se w16cid wp14">
+<w:hdr xmlns:wpc="http://schemas.microsoft.com/office/word/2010/wordprocessingCanvas" xmlns:cx="http://schemas.microsoft.com/office/drawing/2014/chartex" xmlns:cx1="http://schemas.microsoft.com/office/drawing/2015/9/8/chartex" xmlns:cx2="http://schemas.microsoft.com/office/drawing/2015/10/21/chartex" xmlns:cx3="http://schemas.microsoft.com/office/drawing/2016/5/9/chartex" xmlns:cx4="http://schemas.microsoft.com/office/drawing/2016/5/10/chartex" xmlns:cx5="http://schemas.microsoft.com/office/drawing/2016/5/11/chartex" xmlns:cx6="http://schemas.microsoft.com/office/drawing/2016/5/12/chartex" xmlns:cx7="http://schemas.microsoft.com/office/drawing/2016/5/13/chartex" xmlns:cx8="http://schemas.microsoft.com/office/drawing/2016/5/14/chartex" xmlns:mc="http://schemas.openxmlformats.org/markup-compatibility/2006" xmlns:aink="http://schemas.microsoft.com/office/drawing/2016/ink" xmlns:am3d="http://schemas.microsoft.com/office/drawing/2017/model3d" xmlns:o="urn:schemas-microsoft-com:office:office" xmlns:r="http://schemas.openxmlformats.org/officeDocument/2006/relationships" xmlns:m="http://schemas.openxmlformats.org/officeDocument/2006/math" xmlns:v="urn:schemas-microsoft-com:vml" xmlns:wp14="http://schemas.microsoft.com/office/word/2010/wordprocessingDrawing" xmlns:wp="http://schemas.openxmlformats.org/drawingml/2006/wordprocessingDrawing" xmlns:w10="urn:schemas-microsoft-com:office:word" xmlns:w="http://schemas.openxmlformats.org/wordprocessingml/2006/main" xmlns:w14="http://schemas.microsoft.com/office/word/2010/wordml" xmlns:w15="http://schemas.microsoft.com/office/word/2012/wordml" xmlns:w16cex="http://schemas.microsoft.com/office/word/2018/wordml/cex" xmlns:w16cid="http://schemas.microsoft.com/office/word/2016/wordml/cid" xmlns:w16="http://schemas.microsoft.com/office/word/2018/wordml" xmlns:w16sdtdh="http://schemas.microsoft.com/office/word/2020/wordml/sdtdatahash" xmlns:w16se="http://schemas.microsoft.com/office/word/2015/wordml/symex" xmlns:wpg="http://schemas.microsoft.com/office/word/2010/wordprocessingGroup" xmlns:wpi="http://schemas.microsoft.com/office/word/2010/wordprocessingInk" xmlns:wne="http://schemas.microsoft.com/office/word/2006/wordml" xmlns:wps="http://schemas.microsoft.com/office/word/2010/wordprocessingShape" mc:Ignorable="w14 w15 w16se w16cid w16 w16cex w16sdtdh wp14">
+  <w:p>
+    <w:pPr>
+      <w:pStyle w:val="Header"/>
+    </w:pPr>
+  </w:p>
+</w:hdr>
+</file>
+
+<file path=word/header2.xml><?xml version="1.0" encoding="utf-8"?>
+<w:hdr xmlns:wpc="http://schemas.microsoft.com/office/word/2010/wordprocessingCanvas" xmlns:cx="http://schemas.microsoft.com/office/drawing/2014/chartex" xmlns:cx1="http://schemas.microsoft.com/office/drawing/2015/9/8/chartex" xmlns:cx2="http://schemas.microsoft.com/office/drawing/2015/10/21/chartex" xmlns:cx3="http://schemas.microsoft.com/office/drawing/2016/5/9/chartex" xmlns:cx4="http://schemas.microsoft.com/office/drawing/2016/5/10/chartex" xmlns:cx5="http://schemas.microsoft.com/office/drawing/2016/5/11/chartex" xmlns:cx6="http://schemas.microsoft.com/office/drawing/2016/5/12/chartex" xmlns:cx7="http://schemas.microsoft.com/office/drawing/2016/5/13/chartex" xmlns:cx8="http://schemas.microsoft.com/office/drawing/2016/5/14/chartex" xmlns:mc="http://schemas.openxmlformats.org/markup-compatibility/2006" xmlns:aink="http://schemas.microsoft.com/office/drawing/2016/ink" xmlns:am3d="http://schemas.microsoft.com/office/drawing/2017/model3d" xmlns:o="urn:schemas-microsoft-com:office:office" xmlns:r="http://schemas.openxmlformats.org/officeDocument/2006/relationships" xmlns:m="http://schemas.openxmlformats.org/officeDocument/2006/math" xmlns:v="urn:schemas-microsoft-com:vml" xmlns:wp14="http://schemas.microsoft.com/office/word/2010/wordprocessingDrawing" xmlns:wp="http://schemas.openxmlformats.org/drawingml/2006/wordprocessingDrawing" xmlns:w10="urn:schemas-microsoft-com:office:word" xmlns:w="http://schemas.openxmlformats.org/wordprocessingml/2006/main" xmlns:w14="http://schemas.microsoft.com/office/word/2010/wordml" xmlns:w15="http://schemas.microsoft.com/office/word/2012/wordml" xmlns:w16cex="http://schemas.microsoft.com/office/word/2018/wordml/cex" xmlns:w16cid="http://schemas.microsoft.com/office/word/2016/wordml/cid" xmlns:w16="http://schemas.microsoft.com/office/word/2018/wordml" xmlns:w16sdtdh="http://schemas.microsoft.com/office/word/2020/wordml/sdtdatahash" xmlns:w16se="http://schemas.microsoft.com/office/word/2015/wordml/symex" xmlns:wpg="http://schemas.microsoft.com/office/word/2010/wordprocessingGroup" xmlns:wpi="http://schemas.microsoft.com/office/word/2010/wordprocessingInk" xmlns:wne="http://schemas.microsoft.com/office/word/2006/wordml" xmlns:wps="http://schemas.microsoft.com/office/word/2010/wordprocessingShape" mc:Ignorable="w14 w15 w16se w16cid w16 w16cex w16sdtdh wp14">
   <w:p>
     <w:pPr>
       <w:pStyle w:val="Header"/>
@@ -3429,6 +3352,117 @@
       </w:tabs>
       <w:spacing w:line="480" w:lineRule="auto"/>
     </w:pPr>
+    <w:r>
+      <mc:AlternateContent>
+        <mc:Choice Requires="wps">
+          <w:drawing>
+            <wp:anchor distT="0" distB="0" distL="114300" distR="114300" simplePos="0" relativeHeight="251659264" behindDoc="0" locked="0" layoutInCell="0" allowOverlap="1" wp14:anchorId="339393C1" wp14:editId="23E55B2A">
+              <wp:simplePos x="0" y="0"/>
+              <wp:positionH relativeFrom="page">
+                <wp:posOffset>0</wp:posOffset>
+              </wp:positionH>
+              <wp:positionV relativeFrom="page">
+                <wp:posOffset>190500</wp:posOffset>
+              </wp:positionV>
+              <wp:extent cx="10692130" cy="271780"/>
+              <wp:effectExtent l="0" t="0" r="0" b="13970"/>
+              <wp:wrapNone/>
+              <wp:docPr id="2" name="MSIPCM3c0742478dd486beb55a369e" descr="{&quot;HashCode&quot;:124067681,&quot;Height&quot;:595.0,&quot;Width&quot;:841.0,&quot;Placement&quot;:&quot;Header&quot;,&quot;Index&quot;:&quot;Primary&quot;,&quot;Section&quot;:1,&quot;Top&quot;:0.0,&quot;Left&quot;:0.0}"/>
+              <wp:cNvGraphicFramePr/>
+              <a:graphic xmlns:a="http://schemas.openxmlformats.org/drawingml/2006/main">
+                <a:graphicData uri="http://schemas.microsoft.com/office/word/2010/wordprocessingShape">
+                  <wps:wsp>
+                    <wps:cNvSpPr txBox="1"/>
+                    <wps:spPr>
+                      <a:xfrm>
+                        <a:off x="0" y="0"/>
+                        <a:ext cx="10692130" cy="271780"/>
+                      </a:xfrm>
+                      <a:prstGeom prst="rect">
+                        <a:avLst/>
+                      </a:prstGeom>
+                      <a:noFill/>
+                      <a:ln w="6350">
+                        <a:noFill/>
+                      </a:ln>
+                      <a:extLst>
+                        <a:ext uri="{91240B29-F687-4F45-9708-019B960494DF}">
+                          <a14:hiddenLine xmlns:a14="http://schemas.microsoft.com/office/drawing/2010/main" w="6350">
+                            <a:solidFill>
+                              <a:prstClr val="black"/>
+                            </a:solidFill>
+                          </a14:hiddenLine>
+                        </a:ext>
+                      </a:extLst>
+                    </wps:spPr>
+                    <wps:txbx>
+                      <w:txbxContent>
+                        <w:p>
+                          <w:pPr>
+                            <w:spacing w:after="0"/>
+                            <w:jc w:val="center"/>
+                            <w:rPr>
+                              <w:color w:val="000000"/>
+                              <w:sz w:val="16"/>
+                            </w:rPr>
+                          </w:pPr>
+                          <w:r>
+                            <w:rPr>
+                              <w:color w:val="000000"/>
+                              <w:sz w:val="16"/>
+                            </w:rPr>
+                            <w:t>[UNCLASSIFIED]</w:t>
+                          </w:r>
+                        </w:p>
+                      </w:txbxContent>
+                    </wps:txbx>
+                    <wps:bodyPr rot="0" spcFirstLastPara="0" vertOverflow="overflow" horzOverflow="overflow" vert="horz" wrap="square" lIns="91440" tIns="0" rIns="91440" bIns="0" numCol="1" spcCol="0" rtlCol="0" fromWordArt="0" anchor="t" anchorCtr="0" forceAA="0" compatLnSpc="1">
+                      <a:prstTxWarp prst="textNoShape">
+                        <a:avLst/>
+                      </a:prstTxWarp>
+                      <a:noAutofit/>
+                    </wps:bodyPr>
+                  </wps:wsp>
+                </a:graphicData>
+              </a:graphic>
+            </wp:anchor>
+          </w:drawing>
+        </mc:Choice>
+        <mc:Fallback>
+          <w:pict>
+            <v:shapetype w14:anchorId="339393C1" id="_x0000_t202" coordsize="21600,21600" o:spt="202" path="m,l,21600r21600,l21600,xe">
+              <v:stroke joinstyle="miter"/>
+              <v:path gradientshapeok="t" o:connecttype="rect"/>
+            </v:shapetype>
+            <v:shape id="MSIPCM3c0742478dd486beb55a369e" o:spid="_x0000_s1026" type="#_x0000_t202" alt="{&quot;HashCode&quot;:124067681,&quot;Height&quot;:595.0,&quot;Width&quot;:841.0,&quot;Placement&quot;:&quot;Header&quot;,&quot;Index&quot;:&quot;Primary&quot;,&quot;Section&quot;:1,&quot;Top&quot;:0.0,&quot;Left&quot;:0.0}" style="position:absolute;margin-left:0;margin-top:15pt;width:841.9pt;height:21.4pt;z-index:251659264;visibility:visible;mso-wrap-style:square;mso-wrap-distance-left:9pt;mso-wrap-distance-top:0;mso-wrap-distance-right:9pt;mso-wrap-distance-bottom:0;mso-position-horizontal:absolute;mso-position-horizontal-relative:page;mso-position-vertical:absolute;mso-position-vertical-relative:page;v-text-anchor:top" o:gfxdata="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" o:allowincell="f" filled="f" stroked="f" strokeweight=".5pt">
+              <v:fill o:detectmouseclick="t"/>
+              <v:textbox inset=",0,,0">
+                <w:txbxContent>
+                  <w:p>
+                    <w:pPr>
+                      <w:spacing w:after="0"/>
+                      <w:jc w:val="center"/>
+                      <w:rPr>
+                        <w:color w:val="000000"/>
+                        <w:sz w:val="16"/>
+                      </w:rPr>
+                    </w:pPr>
+                    <w:r>
+                      <w:rPr>
+                        <w:color w:val="000000"/>
+                        <w:sz w:val="16"/>
+                      </w:rPr>
+                      <w:t>[UNCLASSIFIED]</w:t>
+                    </w:r>
+                  </w:p>
+                </w:txbxContent>
+              </v:textbox>
+              <w10:wrap anchorx="page" anchory="page"/>
+            </v:shape>
+          </w:pict>
+        </mc:Fallback>
+      </mc:AlternateContent>
+    </w:r>
     <w:r>
       <w:drawing>
         <wp:inline distT="0" distB="0" distL="0" distR="0" wp14:anchorId="5BD8B78E" wp14:editId="2406AF29">
@@ -3492,8 +3526,18 @@
 </w:hdr>
 </file>
 
+<file path=word/header3.xml><?xml version="1.0" encoding="utf-8"?>
+<w:hdr xmlns:wpc="http://schemas.microsoft.com/office/word/2010/wordprocessingCanvas" xmlns:cx="http://schemas.microsoft.com/office/drawing/2014/chartex" xmlns:cx1="http://schemas.microsoft.com/office/drawing/2015/9/8/chartex" xmlns:cx2="http://schemas.microsoft.com/office/drawing/2015/10/21/chartex" xmlns:cx3="http://schemas.microsoft.com/office/drawing/2016/5/9/chartex" xmlns:cx4="http://schemas.microsoft.com/office/drawing/2016/5/10/chartex" xmlns:cx5="http://schemas.microsoft.com/office/drawing/2016/5/11/chartex" xmlns:cx6="http://schemas.microsoft.com/office/drawing/2016/5/12/chartex" xmlns:cx7="http://schemas.microsoft.com/office/drawing/2016/5/13/chartex" xmlns:cx8="http://schemas.microsoft.com/office/drawing/2016/5/14/chartex" xmlns:mc="http://schemas.openxmlformats.org/markup-compatibility/2006" xmlns:aink="http://schemas.microsoft.com/office/drawing/2016/ink" xmlns:am3d="http://schemas.microsoft.com/office/drawing/2017/model3d" xmlns:o="urn:schemas-microsoft-com:office:office" xmlns:r="http://schemas.openxmlformats.org/officeDocument/2006/relationships" xmlns:m="http://schemas.openxmlformats.org/officeDocument/2006/math" xmlns:v="urn:schemas-microsoft-com:vml" xmlns:wp14="http://schemas.microsoft.com/office/word/2010/wordprocessingDrawing" xmlns:wp="http://schemas.openxmlformats.org/drawingml/2006/wordprocessingDrawing" xmlns:w10="urn:schemas-microsoft-com:office:word" xmlns:w="http://schemas.openxmlformats.org/wordprocessingml/2006/main" xmlns:w14="http://schemas.microsoft.com/office/word/2010/wordml" xmlns:w15="http://schemas.microsoft.com/office/word/2012/wordml" xmlns:w16cex="http://schemas.microsoft.com/office/word/2018/wordml/cex" xmlns:w16cid="http://schemas.microsoft.com/office/word/2016/wordml/cid" xmlns:w16="http://schemas.microsoft.com/office/word/2018/wordml" xmlns:w16sdtdh="http://schemas.microsoft.com/office/word/2020/wordml/sdtdatahash" xmlns:w16se="http://schemas.microsoft.com/office/word/2015/wordml/symex" xmlns:wpg="http://schemas.microsoft.com/office/word/2010/wordprocessingGroup" xmlns:wpi="http://schemas.microsoft.com/office/word/2010/wordprocessingInk" xmlns:wne="http://schemas.microsoft.com/office/word/2006/wordml" xmlns:wps="http://schemas.microsoft.com/office/word/2010/wordprocessingShape" mc:Ignorable="w14 w15 w16se w16cid w16 w16cex w16sdtdh wp14">
+  <w:p>
+    <w:pPr>
+      <w:pStyle w:val="Header"/>
+    </w:pPr>
+  </w:p>
+</w:hdr>
+</file>
+
 <file path=word/numbering.xml><?xml version="1.0" encoding="utf-8"?>
-<w:numbering xmlns:wpc="http://schemas.microsoft.com/office/word/2010/wordprocessingCanvas" xmlns:cx="http://schemas.microsoft.com/office/drawing/2014/chartex" xmlns:cx1="http://schemas.microsoft.com/office/drawing/2015/9/8/chartex" xmlns:cx2="http://schemas.microsoft.com/office/drawing/2015/10/21/chartex" xmlns:cx3="http://schemas.microsoft.com/office/drawing/2016/5/9/chartex" xmlns:cx4="http://schemas.microsoft.com/office/drawing/2016/5/10/chartex" xmlns:cx5="http://schemas.microsoft.com/office/drawing/2016/5/11/chartex" xmlns:cx6="http://schemas.microsoft.com/office/drawing/2016/5/12/chartex" xmlns:cx7="http://schemas.microsoft.com/office/drawing/2016/5/13/chartex" xmlns:cx8="http://schemas.microsoft.com/office/drawing/2016/5/14/chartex" xmlns:mc="http://schemas.openxmlformats.org/markup-compatibility/2006" xmlns:aink="http://schemas.microsoft.com/office/drawing/2016/ink" xmlns:am3d="http://schemas.microsoft.com/office/drawing/2017/model3d" xmlns:o="urn:schemas-microsoft-com:office:office" xmlns:r="http://schemas.openxmlformats.org/officeDocument/2006/relationships" xmlns:m="http://schemas.openxmlformats.org/officeDocument/2006/math" xmlns:v="urn:schemas-microsoft-com:vml" xmlns:wp14="http://schemas.microsoft.com/office/word/2010/wordprocessingDrawing" xmlns:wp="http://schemas.openxmlformats.org/drawingml/2006/wordprocessingDrawing" xmlns:w10="urn:schemas-microsoft-com:office:word" xmlns:w="http://schemas.openxmlformats.org/wordprocessingml/2006/main" xmlns:w14="http://schemas.microsoft.com/office/word/2010/wordml" xmlns:w15="http://schemas.microsoft.com/office/word/2012/wordml" xmlns:w16cid="http://schemas.microsoft.com/office/word/2016/wordml/cid" xmlns:w16se="http://schemas.microsoft.com/office/word/2015/wordml/symex" xmlns:wpg="http://schemas.microsoft.com/office/word/2010/wordprocessingGroup" xmlns:wpi="http://schemas.microsoft.com/office/word/2010/wordprocessingInk" xmlns:wne="http://schemas.microsoft.com/office/word/2006/wordml" xmlns:wps="http://schemas.microsoft.com/office/word/2010/wordprocessingShape" mc:Ignorable="w14 w15 w16se w16cid wp14">
+<w:numbering xmlns:wpc="http://schemas.microsoft.com/office/word/2010/wordprocessingCanvas" xmlns:cx="http://schemas.microsoft.com/office/drawing/2014/chartex" xmlns:cx1="http://schemas.microsoft.com/office/drawing/2015/9/8/chartex" xmlns:cx2="http://schemas.microsoft.com/office/drawing/2015/10/21/chartex" xmlns:cx3="http://schemas.microsoft.com/office/drawing/2016/5/9/chartex" xmlns:cx4="http://schemas.microsoft.com/office/drawing/2016/5/10/chartex" xmlns:cx5="http://schemas.microsoft.com/office/drawing/2016/5/11/chartex" xmlns:cx6="http://schemas.microsoft.com/office/drawing/2016/5/12/chartex" xmlns:cx7="http://schemas.microsoft.com/office/drawing/2016/5/13/chartex" xmlns:cx8="http://schemas.microsoft.com/office/drawing/2016/5/14/chartex" xmlns:mc="http://schemas.openxmlformats.org/markup-compatibility/2006" xmlns:aink="http://schemas.microsoft.com/office/drawing/2016/ink" xmlns:am3d="http://schemas.microsoft.com/office/drawing/2017/model3d" xmlns:o="urn:schemas-microsoft-com:office:office" xmlns:r="http://schemas.openxmlformats.org/officeDocument/2006/relationships" xmlns:m="http://schemas.openxmlformats.org/officeDocument/2006/math" xmlns:v="urn:schemas-microsoft-com:vml" xmlns:wp14="http://schemas.microsoft.com/office/word/2010/wordprocessingDrawing" xmlns:wp="http://schemas.openxmlformats.org/drawingml/2006/wordprocessingDrawing" xmlns:w10="urn:schemas-microsoft-com:office:word" xmlns:w="http://schemas.openxmlformats.org/wordprocessingml/2006/main" xmlns:w14="http://schemas.microsoft.com/office/word/2010/wordml" xmlns:w15="http://schemas.microsoft.com/office/word/2012/wordml" xmlns:w16cex="http://schemas.microsoft.com/office/word/2018/wordml/cex" xmlns:w16cid="http://schemas.microsoft.com/office/word/2016/wordml/cid" xmlns:w16="http://schemas.microsoft.com/office/word/2018/wordml" xmlns:w16sdtdh="http://schemas.microsoft.com/office/word/2020/wordml/sdtdatahash" xmlns:w16se="http://schemas.microsoft.com/office/word/2015/wordml/symex" xmlns:wpg="http://schemas.microsoft.com/office/word/2010/wordprocessingGroup" xmlns:wpi="http://schemas.microsoft.com/office/word/2010/wordprocessingInk" xmlns:wne="http://schemas.microsoft.com/office/word/2006/wordml" xmlns:wps="http://schemas.microsoft.com/office/word/2010/wordprocessingShape" mc:Ignorable="w14 w15 w16se w16cid w16 w16cex w16sdtdh wp14">
   <w:abstractNum w:abstractNumId="0" w15:restartNumberingAfterBreak="0">
     <w:nsid w:val="FFFFFF89"/>
     <w:multiLevelType w:val="singleLevel"/>
@@ -5943,23 +5987,7 @@
         </w:rPr>
       </w:lvl>
     </w:lvlOverride>
-    <w:lvlOverride w:ilvl="2">
-      <w:lvl w:ilvl="2">
-        <w:start w:val="1"/>
-        <w:numFmt w:val="decimal"/>
-        <w:pStyle w:val="Heading3"/>
-        <w:lvlText w:val="%1.%2.%3"/>
-        <w:lvlJc w:val="left"/>
-        <w:pPr>
-          <w:ind w:left="357" w:hanging="357"/>
-        </w:pPr>
-        <w:rPr>
-          <w:rFonts w:hint="default"/>
-          <w:sz w:val="20"/>
-          <w:szCs w:val="20"/>
-        </w:rPr>
-      </w:lvl>
-    </w:lvlOverride>
+    <w:lvlOverride w:ilvl="0"/>
   </w:num>
   <w:num w:numId="10">
     <w:abstractNumId w:val="8"/>
@@ -5975,333 +6003,81 @@
   </w:num>
   <w:num w:numId="14">
     <w:abstractNumId w:val="9"/>
-    <w:lvlOverride w:ilvl="1">
-      <w:lvl w:ilvl="1">
-        <w:start w:val="1"/>
-        <w:numFmt w:val="decimal"/>
-        <w:pStyle w:val="Heading2"/>
-        <w:lvlText w:val="%1.%2"/>
-        <w:lvlJc w:val="left"/>
-        <w:pPr>
-          <w:ind w:left="357" w:hanging="357"/>
-        </w:pPr>
-        <w:rPr>
-          <w:rFonts w:hint="default"/>
-        </w:rPr>
-      </w:lvl>
-    </w:lvlOverride>
+    <w:lvlOverride w:ilvl="0"/>
   </w:num>
   <w:num w:numId="15">
     <w:abstractNumId w:val="9"/>
-    <w:lvlOverride w:ilvl="1">
-      <w:lvl w:ilvl="1">
-        <w:start w:val="1"/>
-        <w:numFmt w:val="decimal"/>
-        <w:pStyle w:val="Heading2"/>
-        <w:lvlText w:val="%1.%2"/>
-        <w:lvlJc w:val="left"/>
-        <w:pPr>
-          <w:ind w:left="357" w:hanging="357"/>
-        </w:pPr>
-        <w:rPr>
-          <w:rFonts w:hint="default"/>
-        </w:rPr>
-      </w:lvl>
-    </w:lvlOverride>
+    <w:lvlOverride w:ilvl="0"/>
   </w:num>
   <w:num w:numId="16">
     <w:abstractNumId w:val="9"/>
-    <w:lvlOverride w:ilvl="1">
-      <w:lvl w:ilvl="1">
-        <w:start w:val="1"/>
-        <w:numFmt w:val="decimal"/>
-        <w:pStyle w:val="Heading2"/>
-        <w:lvlText w:val="%1.%2"/>
-        <w:lvlJc w:val="left"/>
-        <w:pPr>
-          <w:ind w:left="357" w:hanging="357"/>
-        </w:pPr>
-        <w:rPr>
-          <w:rFonts w:hint="default"/>
-        </w:rPr>
-      </w:lvl>
-    </w:lvlOverride>
+    <w:lvlOverride w:ilvl="0"/>
   </w:num>
   <w:num w:numId="17">
     <w:abstractNumId w:val="9"/>
-    <w:lvlOverride w:ilvl="1">
-      <w:lvl w:ilvl="1">
-        <w:start w:val="1"/>
-        <w:numFmt w:val="decimal"/>
-        <w:pStyle w:val="Heading2"/>
-        <w:lvlText w:val="%1.%2"/>
-        <w:lvlJc w:val="left"/>
-        <w:pPr>
-          <w:ind w:left="357" w:hanging="357"/>
-        </w:pPr>
-        <w:rPr>
-          <w:rFonts w:hint="default"/>
-        </w:rPr>
-      </w:lvl>
-    </w:lvlOverride>
+    <w:lvlOverride w:ilvl="0"/>
   </w:num>
   <w:num w:numId="18">
     <w:abstractNumId w:val="9"/>
-    <w:lvlOverride w:ilvl="1">
-      <w:lvl w:ilvl="1">
-        <w:start w:val="1"/>
-        <w:numFmt w:val="decimal"/>
-        <w:pStyle w:val="Heading2"/>
-        <w:lvlText w:val="%1.%2"/>
-        <w:lvlJc w:val="left"/>
-        <w:pPr>
-          <w:ind w:left="357" w:hanging="357"/>
-        </w:pPr>
-        <w:rPr>
-          <w:rFonts w:hint="default"/>
-        </w:rPr>
-      </w:lvl>
-    </w:lvlOverride>
+    <w:lvlOverride w:ilvl="0"/>
   </w:num>
   <w:num w:numId="19">
     <w:abstractNumId w:val="9"/>
-    <w:lvlOverride w:ilvl="1">
-      <w:lvl w:ilvl="1">
-        <w:start w:val="1"/>
-        <w:numFmt w:val="decimal"/>
-        <w:pStyle w:val="Heading2"/>
-        <w:lvlText w:val="%1.%2"/>
-        <w:lvlJc w:val="left"/>
-        <w:pPr>
-          <w:ind w:left="357" w:hanging="357"/>
-        </w:pPr>
-        <w:rPr>
-          <w:rFonts w:hint="default"/>
-        </w:rPr>
-      </w:lvl>
-    </w:lvlOverride>
+    <w:lvlOverride w:ilvl="0"/>
   </w:num>
   <w:num w:numId="20">
     <w:abstractNumId w:val="9"/>
-    <w:lvlOverride w:ilvl="1">
-      <w:lvl w:ilvl="1">
-        <w:start w:val="1"/>
-        <w:numFmt w:val="decimal"/>
-        <w:pStyle w:val="Heading2"/>
-        <w:lvlText w:val="%1.%2"/>
-        <w:lvlJc w:val="left"/>
-        <w:pPr>
-          <w:ind w:left="357" w:hanging="357"/>
-        </w:pPr>
-        <w:rPr>
-          <w:rFonts w:hint="default"/>
-        </w:rPr>
-      </w:lvl>
-    </w:lvlOverride>
+    <w:lvlOverride w:ilvl="0"/>
   </w:num>
   <w:num w:numId="21">
     <w:abstractNumId w:val="9"/>
-    <w:lvlOverride w:ilvl="1">
-      <w:lvl w:ilvl="1">
-        <w:start w:val="1"/>
-        <w:numFmt w:val="decimal"/>
-        <w:pStyle w:val="Heading2"/>
-        <w:lvlText w:val="%1.%2"/>
-        <w:lvlJc w:val="left"/>
-        <w:pPr>
-          <w:ind w:left="357" w:hanging="357"/>
-        </w:pPr>
-        <w:rPr>
-          <w:rFonts w:hint="default"/>
-        </w:rPr>
-      </w:lvl>
-    </w:lvlOverride>
+    <w:lvlOverride w:ilvl="0"/>
   </w:num>
   <w:num w:numId="22">
     <w:abstractNumId w:val="9"/>
-    <w:lvlOverride w:ilvl="1">
-      <w:lvl w:ilvl="1">
-        <w:start w:val="1"/>
-        <w:numFmt w:val="decimal"/>
-        <w:pStyle w:val="Heading2"/>
-        <w:lvlText w:val="%1.%2"/>
-        <w:lvlJc w:val="left"/>
-        <w:pPr>
-          <w:ind w:left="357" w:hanging="357"/>
-        </w:pPr>
-        <w:rPr>
-          <w:rFonts w:hint="default"/>
-        </w:rPr>
-      </w:lvl>
-    </w:lvlOverride>
+    <w:lvlOverride w:ilvl="0"/>
   </w:num>
   <w:num w:numId="23">
     <w:abstractNumId w:val="9"/>
-    <w:lvlOverride w:ilvl="1">
-      <w:lvl w:ilvl="1">
-        <w:start w:val="1"/>
-        <w:numFmt w:val="decimal"/>
-        <w:pStyle w:val="Heading2"/>
-        <w:lvlText w:val="%1.%2"/>
-        <w:lvlJc w:val="left"/>
-        <w:pPr>
-          <w:ind w:left="357" w:hanging="357"/>
-        </w:pPr>
-        <w:rPr>
-          <w:rFonts w:hint="default"/>
-        </w:rPr>
-      </w:lvl>
-    </w:lvlOverride>
+    <w:lvlOverride w:ilvl="0"/>
   </w:num>
   <w:num w:numId="24">
     <w:abstractNumId w:val="9"/>
-    <w:lvlOverride w:ilvl="1">
-      <w:lvl w:ilvl="1">
-        <w:start w:val="1"/>
-        <w:numFmt w:val="decimal"/>
-        <w:pStyle w:val="Heading2"/>
-        <w:lvlText w:val="%1.%2"/>
-        <w:lvlJc w:val="left"/>
-        <w:pPr>
-          <w:ind w:left="357" w:hanging="357"/>
-        </w:pPr>
-        <w:rPr>
-          <w:rFonts w:hint="default"/>
-        </w:rPr>
-      </w:lvl>
-    </w:lvlOverride>
+    <w:lvlOverride w:ilvl="0"/>
   </w:num>
   <w:num w:numId="25">
     <w:abstractNumId w:val="13"/>
   </w:num>
   <w:num w:numId="26">
     <w:abstractNumId w:val="9"/>
-    <w:lvlOverride w:ilvl="1">
-      <w:lvl w:ilvl="1">
-        <w:start w:val="1"/>
-        <w:numFmt w:val="decimal"/>
-        <w:pStyle w:val="Heading2"/>
-        <w:lvlText w:val="%1.%2"/>
-        <w:lvlJc w:val="left"/>
-        <w:pPr>
-          <w:ind w:left="357" w:hanging="357"/>
-        </w:pPr>
-        <w:rPr>
-          <w:rFonts w:hint="default"/>
-        </w:rPr>
-      </w:lvl>
-    </w:lvlOverride>
+    <w:lvlOverride w:ilvl="0"/>
   </w:num>
   <w:num w:numId="27">
     <w:abstractNumId w:val="9"/>
-    <w:lvlOverride w:ilvl="1">
-      <w:lvl w:ilvl="1">
-        <w:start w:val="1"/>
-        <w:numFmt w:val="decimal"/>
-        <w:pStyle w:val="Heading2"/>
-        <w:lvlText w:val="%1.%2"/>
-        <w:lvlJc w:val="left"/>
-        <w:pPr>
-          <w:ind w:left="357" w:hanging="357"/>
-        </w:pPr>
-        <w:rPr>
-          <w:rFonts w:hint="default"/>
-        </w:rPr>
-      </w:lvl>
-    </w:lvlOverride>
+    <w:lvlOverride w:ilvl="0"/>
   </w:num>
   <w:num w:numId="28">
     <w:abstractNumId w:val="9"/>
-    <w:lvlOverride w:ilvl="1">
-      <w:lvl w:ilvl="1">
-        <w:start w:val="1"/>
-        <w:numFmt w:val="decimal"/>
-        <w:pStyle w:val="Heading2"/>
-        <w:lvlText w:val="%1.%2"/>
-        <w:lvlJc w:val="left"/>
-        <w:pPr>
-          <w:ind w:left="357" w:hanging="357"/>
-        </w:pPr>
-        <w:rPr>
-          <w:rFonts w:hint="default"/>
-        </w:rPr>
-      </w:lvl>
-    </w:lvlOverride>
+    <w:lvlOverride w:ilvl="0"/>
   </w:num>
   <w:num w:numId="29">
     <w:abstractNumId w:val="9"/>
-    <w:lvlOverride w:ilvl="1">
-      <w:lvl w:ilvl="1">
-        <w:start w:val="1"/>
-        <w:numFmt w:val="decimal"/>
-        <w:pStyle w:val="Heading2"/>
-        <w:lvlText w:val="%1.%2"/>
-        <w:lvlJc w:val="left"/>
-        <w:pPr>
-          <w:ind w:left="357" w:hanging="357"/>
-        </w:pPr>
-        <w:rPr>
-          <w:rFonts w:hint="default"/>
-        </w:rPr>
-      </w:lvl>
-    </w:lvlOverride>
+    <w:lvlOverride w:ilvl="0"/>
   </w:num>
   <w:num w:numId="30">
     <w:abstractNumId w:val="9"/>
-    <w:lvlOverride w:ilvl="1">
-      <w:lvl w:ilvl="1">
-        <w:start w:val="1"/>
-        <w:numFmt w:val="decimal"/>
-        <w:pStyle w:val="Heading2"/>
-        <w:lvlText w:val="%1.%2"/>
-        <w:lvlJc w:val="left"/>
-        <w:pPr>
-          <w:ind w:left="357" w:hanging="357"/>
-        </w:pPr>
-        <w:rPr>
-          <w:rFonts w:hint="default"/>
-        </w:rPr>
-      </w:lvl>
-    </w:lvlOverride>
+    <w:lvlOverride w:ilvl="0"/>
   </w:num>
   <w:num w:numId="31">
     <w:abstractNumId w:val="9"/>
-    <w:lvlOverride w:ilvl="1">
-      <w:lvl w:ilvl="1">
-        <w:start w:val="1"/>
-        <w:numFmt w:val="decimal"/>
-        <w:pStyle w:val="Heading2"/>
-        <w:lvlText w:val="%1.%2"/>
-        <w:lvlJc w:val="left"/>
-        <w:pPr>
-          <w:ind w:left="357" w:hanging="357"/>
-        </w:pPr>
-        <w:rPr>
-          <w:rFonts w:hint="default"/>
-        </w:rPr>
-      </w:lvl>
-    </w:lvlOverride>
+    <w:lvlOverride w:ilvl="0"/>
   </w:num>
   <w:num w:numId="32">
     <w:abstractNumId w:val="18"/>
   </w:num>
   <w:num w:numId="33">
     <w:abstractNumId w:val="9"/>
-    <w:lvlOverride w:ilvl="1">
-      <w:lvl w:ilvl="1">
-        <w:start w:val="1"/>
-        <w:numFmt w:val="decimal"/>
-        <w:pStyle w:val="Heading2"/>
-        <w:lvlText w:val="%1.%2"/>
-        <w:lvlJc w:val="left"/>
-        <w:pPr>
-          <w:ind w:left="357" w:hanging="357"/>
-        </w:pPr>
-        <w:rPr>
-          <w:rFonts w:hint="default"/>
-        </w:rPr>
-      </w:lvl>
-    </w:lvlOverride>
+    <w:lvlOverride w:ilvl="0"/>
   </w:num>
   <w:num w:numId="34">
     <w:abstractNumId w:val="20"/>
@@ -7132,7 +6908,7 @@
 </file>
 
 <file path=word/styles.xml><?xml version="1.0" encoding="utf-8"?>
-<w:styles xmlns:mc="http://schemas.openxmlformats.org/markup-compatibility/2006" xmlns:r="http://schemas.openxmlformats.org/officeDocument/2006/relationships" xmlns:w="http://schemas.openxmlformats.org/wordprocessingml/2006/main" xmlns:w14="http://schemas.microsoft.com/office/word/2010/wordml" xmlns:w15="http://schemas.microsoft.com/office/word/2012/wordml" xmlns:w16cid="http://schemas.microsoft.com/office/word/2016/wordml/cid" xmlns:w16se="http://schemas.microsoft.com/office/word/2015/wordml/symex" mc:Ignorable="w14 w15 w16se w16cid">
+<w:styles xmlns:mc="http://schemas.openxmlformats.org/markup-compatibility/2006" xmlns:r="http://schemas.openxmlformats.org/officeDocument/2006/relationships" xmlns:w="http://schemas.openxmlformats.org/wordprocessingml/2006/main" xmlns:w14="http://schemas.microsoft.com/office/word/2010/wordml" xmlns:w15="http://schemas.microsoft.com/office/word/2012/wordml" xmlns:w16cex="http://schemas.microsoft.com/office/word/2018/wordml/cex" xmlns:w16cid="http://schemas.microsoft.com/office/word/2016/wordml/cid" xmlns:w16="http://schemas.microsoft.com/office/word/2018/wordml" xmlns:w16sdtdh="http://schemas.microsoft.com/office/word/2020/wordml/sdtdatahash" xmlns:w16se="http://schemas.microsoft.com/office/word/2015/wordml/symex" mc:Ignorable="w14 w15 w16se w16cid w16 w16cex w16sdtdh">
   <w:docDefaults>
     <w:rPrDefault>
       <w:rPr>
@@ -7148,7 +6924,7 @@
       </w:pPr>
     </w:pPrDefault>
   </w:docDefaults>
-  <w:latentStyles w:defLockedState="0" w:defUIPriority="99" w:defSemiHidden="0" w:defUnhideWhenUsed="0" w:defQFormat="0" w:count="377">
+  <w:latentStyles w:defLockedState="0" w:defUIPriority="99" w:defSemiHidden="0" w:defUnhideWhenUsed="0" w:defQFormat="0" w:count="376">
     <w:lsdException w:name="Normal" w:uiPriority="0" w:qFormat="1"/>
     <w:lsdException w:name="heading 1" w:uiPriority="0" w:qFormat="1"/>
     <w:lsdException w:name="heading 2" w:semiHidden="1" w:uiPriority="0" w:unhideWhenUsed="1" w:qFormat="1"/>
@@ -7525,7 +7301,6 @@
     <w:lsdException w:name="Hashtag" w:semiHidden="1" w:unhideWhenUsed="1"/>
     <w:lsdException w:name="Unresolved Mention" w:semiHidden="1" w:unhideWhenUsed="1"/>
     <w:lsdException w:name="Smart Link" w:semiHidden="1" w:unhideWhenUsed="1"/>
-    <w:lsdException w:name="Smart Link Error" w:semiHidden="1" w:unhideWhenUsed="1"/>
   </w:latentStyles>
   <w:style w:type="paragraph" w:default="1" w:styleId="Normal">
     <w:name w:val="Normal"/>
@@ -9119,21 +8894,6 @@
 </file>
 
 <file path=customXml/item1.xml><?xml version="1.0" encoding="utf-8"?>
-<?mso-contentType ?>
-<FormTemplates xmlns="http://schemas.microsoft.com/sharepoint/v3/contenttype/forms">
-  <Display>DocumentLibraryForm</Display>
-  <Edit>DocumentLibraryForm</Edit>
-  <New>DocumentLibraryForm</New>
-</FormTemplates>
-</file>
-
-<file path=customXml/item2.xml><?xml version="1.0" encoding="utf-8"?>
-<p:properties xmlns:p="http://schemas.microsoft.com/office/2006/metadata/properties" xmlns:xsi="http://www.w3.org/2001/XMLSchema-instance" xmlns:pc="http://schemas.microsoft.com/office/infopath/2007/PartnerControls">
-  <documentManagement/>
-</p:properties>
-</file>
-
-<file path=customXml/item3.xml><?xml version="1.0" encoding="utf-8"?>
 <ct:contentTypeSchema xmlns:ct="http://schemas.microsoft.com/office/2006/metadata/contentType" xmlns:ma="http://schemas.microsoft.com/office/2006/metadata/properties/metaAttributes" ct:_="" ma:_="" ma:contentTypeName="Document" ma:contentTypeID="0x0101003C99F78E38CC0444A013BB309FBB3359" ma:contentTypeVersion="13" ma:contentTypeDescription="Create a new document." ma:contentTypeScope="" ma:versionID="1f59a04cc129abd4448a045fa4a5bb77">
   <xsd:schema xmlns:xsd="http://www.w3.org/2001/XMLSchema" xmlns:xs="http://www.w3.org/2001/XMLSchema" xmlns:p="http://schemas.microsoft.com/office/2006/metadata/properties" xmlns:ns3="1f48ba67-01db-4976-86cb-e12686384605" xmlns:ns4="2e7fe43e-017b-4f6f-a583-eb6742eca16d" targetNamespace="http://schemas.microsoft.com/office/2006/metadata/properties" ma:root="true" ma:fieldsID="1ee1e4d4b10d74260337bb9e74deb5dd" ns3:_="" ns4:_="">
     <xsd:import namespace="1f48ba67-01db-4976-86cb-e12686384605"/>
@@ -9356,24 +9116,22 @@
 </ct:contentTypeSchema>
 </file>
 
-<file path=customXml/itemProps1.xml><?xml version="1.0" encoding="utf-8"?>
-<ds:datastoreItem xmlns:ds="http://schemas.openxmlformats.org/officeDocument/2006/customXml" ds:itemID="{EAE2401A-E087-4225-8842-00AB929DE60B}">
-  <ds:schemaRefs>
-    <ds:schemaRef ds:uri="http://schemas.microsoft.com/sharepoint/v3/contenttype/forms"/>
-  </ds:schemaRefs>
-</ds:datastoreItem>
+<file path=customXml/item2.xml><?xml version="1.0" encoding="utf-8"?>
+<p:properties xmlns:p="http://schemas.microsoft.com/office/2006/metadata/properties" xmlns:xsi="http://www.w3.org/2001/XMLSchema-instance" xmlns:pc="http://schemas.microsoft.com/office/infopath/2007/PartnerControls">
+  <documentManagement/>
+</p:properties>
 </file>
 
-<file path=customXml/itemProps2.xml><?xml version="1.0" encoding="utf-8"?>
-<ds:datastoreItem xmlns:ds="http://schemas.openxmlformats.org/officeDocument/2006/customXml" ds:itemID="{206B3586-CCB1-43B3-81A1-330B38A3C903}">
-  <ds:schemaRefs>
-    <ds:schemaRef ds:uri="http://schemas.microsoft.com/office/2006/metadata/properties"/>
-    <ds:schemaRef ds:uri="http://schemas.microsoft.com/office/infopath/2007/PartnerControls"/>
-  </ds:schemaRefs>
-</ds:datastoreItem>
+<file path=customXml/item3.xml><?xml version="1.0" encoding="utf-8"?>
+<?mso-contentType ?>
+<FormTemplates xmlns="http://schemas.microsoft.com/sharepoint/v3/contenttype/forms">
+  <Display>DocumentLibraryForm</Display>
+  <Edit>DocumentLibraryForm</Edit>
+  <New>DocumentLibraryForm</New>
+</FormTemplates>
 </file>
 
-<file path=customXml/itemProps3.xml><?xml version="1.0" encoding="utf-8"?>
+<file path=customXml/itemProps1.xml><?xml version="1.0" encoding="utf-8"?>
 <ds:datastoreItem xmlns:ds="http://schemas.openxmlformats.org/officeDocument/2006/customXml" ds:itemID="{6252EA6C-E31E-4A80-BE5F-D5723D2C3F29}">
   <ds:schemaRefs>
     <ds:schemaRef ds:uri="http://schemas.microsoft.com/office/2006/metadata/contentType"/>
@@ -9390,4 +9148,21 @@
     <ds:schemaRef ds:uri="http://schemas.microsoft.com/internal/obd"/>
   </ds:schemaRefs>
 </ds:datastoreItem>
+</file>
+
+<file path=customXml/itemProps2.xml><?xml version="1.0" encoding="utf-8"?>
+<ds:datastoreItem xmlns:ds="http://schemas.openxmlformats.org/officeDocument/2006/customXml" ds:itemID="{206B3586-CCB1-43B3-81A1-330B38A3C903}">
+  <ds:schemaRefs>
+    <ds:schemaRef ds:uri="http://schemas.microsoft.com/office/2006/metadata/properties"/>
+    <ds:schemaRef ds:uri="http://schemas.microsoft.com/office/infopath/2007/PartnerControls"/>
+  </ds:schemaRefs>
+</ds:datastoreItem>
+</file>
+
+<file path=customXml/itemProps3.xml><?xml version="1.0" encoding="utf-8"?>
+<ds:datastoreItem xmlns:ds="http://schemas.openxmlformats.org/officeDocument/2006/customXml" ds:itemID="{EAE2401A-E087-4225-8842-00AB929DE60B}">
+  <ds:schemaRefs>
+    <ds:schemaRef ds:uri="http://schemas.microsoft.com/sharepoint/v3/contenttype/forms"/>
+  </ds:schemaRefs>
+</ds:datastoreItem>
 </file>
</xml_diff>